<commit_message>
Added Visual Studio project with interface and basic classes
</commit_message>
<xml_diff>
--- a/Dokumente/Pflichtenheft.docx
+++ b/Dokumente/Pflichtenheft.docx
@@ -254,8 +254,6 @@
           <w:r>
             <w:t>Inhalt</w:t>
           </w:r>
-          <w:bookmarkStart w:id="0" w:name="_GoBack"/>
-          <w:bookmarkEnd w:id="0"/>
         </w:p>
         <w:p>
           <w:pPr>
@@ -1284,85 +1282,85 @@
       <w:pPr>
         <w:pStyle w:val="berschrift1"/>
       </w:pPr>
-      <w:bookmarkStart w:id="1" w:name="_Toc399431357"/>
+      <w:bookmarkStart w:id="0" w:name="_Toc399431357"/>
       <w:r>
         <w:t>Problemstellung</w:t>
       </w:r>
+      <w:bookmarkEnd w:id="0"/>
+    </w:p>
+    <w:p>
+      <w:r>
+        <w:t>Eine Arztpraxis möchte Krankenakten ihrer Patienten führen. Dazu werden Patienten und Krankheiten gepflegt und den Patienten ihr Krankheitsbild zugeo</w:t>
+      </w:r>
+      <w:r>
+        <w:t xml:space="preserve">rdnet. </w:t>
+      </w:r>
+      <w:r>
+        <w:t xml:space="preserve"> Zur Auswertung sol</w:t>
+      </w:r>
+      <w:r>
+        <w:t>l</w:t>
+      </w:r>
+      <w:r>
+        <w:t xml:space="preserve"> später </w:t>
+      </w:r>
+      <w:r>
+        <w:t xml:space="preserve">zu </w:t>
+      </w:r>
+      <w:r>
+        <w:t>einer Krankheit</w:t>
+      </w:r>
+      <w:r>
+        <w:t xml:space="preserve"> alle Patienten </w:t>
+      </w:r>
+      <w:r>
+        <w:t xml:space="preserve">ausgegeben werden. </w:t>
+      </w:r>
+      <w:r>
+        <w:t xml:space="preserve">Das Programm soll in der Programmiersprache C# geschrieben werden. </w:t>
+      </w:r>
+    </w:p>
+    <w:p>
+      <w:pPr>
+        <w:pStyle w:val="berschrift1"/>
+      </w:pPr>
+      <w:bookmarkStart w:id="1" w:name="_Toc399431358"/>
+      <w:r>
+        <w:t>Arbeitsaufteilung</w:t>
+      </w:r>
       <w:bookmarkEnd w:id="1"/>
     </w:p>
     <w:p>
       <w:r>
-        <w:t>Eine Arztpraxis möchte Krankenakten ihrer Patienten führen. Dazu werden Patienten und Krankheiten gepflegt und den Patienten ihr Krankheitsbild zugeo</w:t>
-      </w:r>
-      <w:r>
-        <w:t xml:space="preserve">rdnet. </w:t>
-      </w:r>
-      <w:r>
-        <w:t xml:space="preserve"> Zur Auswertung sol</w:t>
-      </w:r>
-      <w:r>
-        <w:t>l</w:t>
-      </w:r>
-      <w:r>
-        <w:t xml:space="preserve"> später </w:t>
-      </w:r>
-      <w:r>
-        <w:t xml:space="preserve">zu </w:t>
-      </w:r>
-      <w:r>
-        <w:t>einer Krankheit</w:t>
-      </w:r>
-      <w:r>
-        <w:t xml:space="preserve"> alle Patienten </w:t>
-      </w:r>
-      <w:r>
-        <w:t xml:space="preserve">ausgegeben werden. </w:t>
-      </w:r>
-      <w:r>
-        <w:t xml:space="preserve">Das Programm soll in der Programmiersprache C# geschrieben werden. </w:t>
-      </w:r>
-    </w:p>
+        <w:t xml:space="preserve">Das Team besteht aus den drei Mitgliedern Konstantin Dreyer, Paul </w:t>
+      </w:r>
+      <w:proofErr w:type="spellStart"/>
+      <w:r>
+        <w:t>Sagitza</w:t>
+      </w:r>
+      <w:proofErr w:type="spellEnd"/>
+      <w:r>
+        <w:t xml:space="preserve"> und Oliver Zander. Das Mitglied Konstantin Dreyer wird die GUI erstellen. Paul </w:t>
+      </w:r>
+      <w:proofErr w:type="spellStart"/>
+      <w:r>
+        <w:t>Sagitza</w:t>
+      </w:r>
+      <w:proofErr w:type="spellEnd"/>
+      <w:r>
+        <w:t xml:space="preserve"> wird die TUI erstellen. Das Fachkonzept und die Datenhaltung werden primär von Oliver Zander erstellt. Die Mitglieder erklären sich bereit sich gegenseitig zu unterstützen. </w:t>
+      </w:r>
+    </w:p>
+    <w:p/>
     <w:p>
       <w:pPr>
         <w:pStyle w:val="berschrift1"/>
       </w:pPr>
-      <w:bookmarkStart w:id="2" w:name="_Toc399431358"/>
-      <w:r>
-        <w:t>Arbeitsaufteilung</w:t>
+      <w:bookmarkStart w:id="2" w:name="_Toc399431359"/>
+      <w:r>
+        <w:t>ER-Diagramm</w:t>
       </w:r>
       <w:bookmarkEnd w:id="2"/>
-    </w:p>
-    <w:p>
-      <w:r>
-        <w:t xml:space="preserve">Das Team besteht aus den drei Mitgliedern Konstantin Dreyer, Paul </w:t>
-      </w:r>
-      <w:proofErr w:type="spellStart"/>
-      <w:r>
-        <w:t>Sagitza</w:t>
-      </w:r>
-      <w:proofErr w:type="spellEnd"/>
-      <w:r>
-        <w:t xml:space="preserve"> und Oliver Zander. Das Mitglied Konstantin Dreyer wird die GUI zu erstellen. Paul </w:t>
-      </w:r>
-      <w:proofErr w:type="spellStart"/>
-      <w:r>
-        <w:t>Sagitza</w:t>
-      </w:r>
-      <w:proofErr w:type="spellEnd"/>
-      <w:r>
-        <w:t xml:space="preserve"> wird die TUI erstellen. Das Fachkonzept und die Datenhaltung werden primär von Oliver Zander erstellt. Die Mitglieder erklären sich bereit sich gegenseitig zu unterstützen. </w:t>
-      </w:r>
-    </w:p>
-    <w:p/>
-    <w:p>
-      <w:pPr>
-        <w:pStyle w:val="berschrift1"/>
-      </w:pPr>
-      <w:bookmarkStart w:id="3" w:name="_Toc399431359"/>
-      <w:r>
-        <w:t>ER-Diagramm</w:t>
-      </w:r>
-      <w:bookmarkEnd w:id="3"/>
     </w:p>
     <w:p>
       <w:r>
@@ -1417,46 +1415,46 @@
       <w:pPr>
         <w:pStyle w:val="berschrift1"/>
       </w:pPr>
-      <w:bookmarkStart w:id="4" w:name="_Toc399431360"/>
+      <w:bookmarkStart w:id="3" w:name="_Toc399431360"/>
       <w:r>
         <w:t>Datenhaltung</w:t>
       </w:r>
+      <w:bookmarkEnd w:id="3"/>
+    </w:p>
+    <w:p>
+      <w:r>
+        <w:t xml:space="preserve">Die Datenhaltung sieht eine relationale Datenbank vor. Als Datenverwaltungssystem ist </w:t>
+      </w:r>
+      <w:proofErr w:type="spellStart"/>
+      <w:r>
+        <w:t>SQLlite</w:t>
+      </w:r>
+      <w:proofErr w:type="spellEnd"/>
+      <w:r>
+        <w:t xml:space="preserve"> vorgesehen. </w:t>
+      </w:r>
+    </w:p>
+    <w:p>
+      <w:pPr>
+        <w:pStyle w:val="berschrift1"/>
+      </w:pPr>
+      <w:bookmarkStart w:id="4" w:name="_Toc399431361"/>
+      <w:proofErr w:type="spellStart"/>
+      <w:r>
+        <w:t>Mockups</w:t>
+      </w:r>
       <w:bookmarkEnd w:id="4"/>
-    </w:p>
-    <w:p>
-      <w:r>
-        <w:t xml:space="preserve">Die Datenhaltung sieht eine relationale Datenbank vor. Als Datenverwaltungssystem ist </w:t>
-      </w:r>
-      <w:proofErr w:type="spellStart"/>
-      <w:r>
-        <w:t>SQLlite</w:t>
-      </w:r>
       <w:proofErr w:type="spellEnd"/>
-      <w:r>
-        <w:t xml:space="preserve"> vorgesehen. </w:t>
-      </w:r>
-    </w:p>
-    <w:p>
-      <w:pPr>
-        <w:pStyle w:val="berschrift1"/>
-      </w:pPr>
-      <w:bookmarkStart w:id="5" w:name="_Toc399431361"/>
-      <w:proofErr w:type="spellStart"/>
-      <w:r>
-        <w:t>Mockups</w:t>
+    </w:p>
+    <w:p>
+      <w:pPr>
+        <w:pStyle w:val="berschrift2"/>
+      </w:pPr>
+      <w:bookmarkStart w:id="5" w:name="_Toc399431362"/>
+      <w:r>
+        <w:t>Konsole</w:t>
       </w:r>
       <w:bookmarkEnd w:id="5"/>
-      <w:proofErr w:type="spellEnd"/>
-    </w:p>
-    <w:p>
-      <w:pPr>
-        <w:pStyle w:val="berschrift2"/>
-      </w:pPr>
-      <w:bookmarkStart w:id="6" w:name="_Toc399431362"/>
-      <w:r>
-        <w:t>Konsole</w:t>
-      </w:r>
-      <w:bookmarkEnd w:id="6"/>
     </w:p>
     <w:p>
       <w:r>
@@ -2002,12 +2000,12 @@
       <w:pPr>
         <w:pStyle w:val="berschrift2"/>
       </w:pPr>
-      <w:bookmarkStart w:id="7" w:name="_Toc399431363"/>
+      <w:bookmarkStart w:id="6" w:name="_Toc399431363"/>
       <w:r>
         <w:lastRenderedPageBreak/>
         <w:t>GUI</w:t>
       </w:r>
-      <w:bookmarkEnd w:id="7"/>
+      <w:bookmarkEnd w:id="6"/>
     </w:p>
     <w:p>
       <w:r>
@@ -2062,51 +2060,65 @@
       <w:pPr>
         <w:pStyle w:val="berschrift1"/>
       </w:pPr>
-      <w:bookmarkStart w:id="8" w:name="_Toc399431364"/>
+      <w:bookmarkStart w:id="7" w:name="_Toc399431364"/>
       <w:r>
         <w:t>Meilensteine</w:t>
       </w:r>
+      <w:bookmarkEnd w:id="7"/>
+    </w:p>
+    <w:p>
+      <w:pPr>
+        <w:pStyle w:val="berschrift2"/>
+      </w:pPr>
+      <w:bookmarkStart w:id="8" w:name="_Toc399431365"/>
+      <w:r>
+        <w:t>Prototyp 1</w:t>
+      </w:r>
       <w:bookmarkEnd w:id="8"/>
+      <w:r>
+        <w:t xml:space="preserve"> </w:t>
+      </w:r>
+      <w:r>
+        <w:t>bis zum nächsten Turnus</w:t>
+      </w:r>
+    </w:p>
+    <w:p>
+      <w:r>
+        <w:t>Das Programm soll es ermöglichen Patienten mit ihren Attributen einzugeben und anzuzeigen. Hierzu soll bereits das 3-Schichten-Modell sichtbar sein. Das heißt, die Benutzeroberfläche, das Fachkonzept und die Datenhaltungsschicht müssen erkennbar sein.</w:t>
+      </w:r>
     </w:p>
     <w:p>
       <w:pPr>
         <w:pStyle w:val="berschrift2"/>
       </w:pPr>
-      <w:bookmarkStart w:id="9" w:name="_Toc399431365"/>
-      <w:r>
-        <w:t>Prototyp 1</w:t>
+      <w:bookmarkStart w:id="9" w:name="_Toc399431366"/>
+      <w:r>
+        <w:t>Prototyp 2</w:t>
       </w:r>
       <w:bookmarkEnd w:id="9"/>
-    </w:p>
-    <w:p>
-      <w:r>
-        <w:t>Das Programm soll es ermöglichen Patienten mit ihren Attributen einzugeben und anzuzeigen. Hierzu soll bereits das 3-Schichten-Modell sichtbar sein. Das heißt, die Benutzeroberfläche, das Fachkonzept und die Datenhaltungsschicht müssen erkennbar sein.</w:t>
+      <w:r>
+        <w:t xml:space="preserve"> im Turnus</w:t>
+      </w:r>
+      <w:bookmarkStart w:id="10" w:name="_GoBack"/>
+      <w:bookmarkEnd w:id="10"/>
+    </w:p>
+    <w:p>
+      <w:r>
+        <w:t>Das Programm soll zusätzlich das Erstellen und Anzeigen der Krankheiten ermöglichen.</w:t>
       </w:r>
     </w:p>
     <w:p>
       <w:pPr>
         <w:pStyle w:val="berschrift2"/>
       </w:pPr>
-      <w:bookmarkStart w:id="10" w:name="_Toc399431366"/>
-      <w:r>
-        <w:t>Prototyp 2</w:t>
-      </w:r>
-      <w:bookmarkEnd w:id="10"/>
-    </w:p>
-    <w:p>
-      <w:r>
-        <w:t>Das Programm soll zusätzlich das Erstellen und Anzeigen der Krankheiten ermöglichen.</w:t>
-      </w:r>
-    </w:p>
-    <w:p>
-      <w:pPr>
-        <w:pStyle w:val="berschrift2"/>
-      </w:pPr>
       <w:bookmarkStart w:id="11" w:name="_Toc399431367"/>
       <w:r>
         <w:t>Abgabe</w:t>
       </w:r>
       <w:bookmarkEnd w:id="11"/>
+      <w:r>
+        <w:t xml:space="preserve"> zum 19.11.2014</w:t>
+      </w:r>
     </w:p>
     <w:p>
       <w:r>
@@ -2295,7 +2307,7 @@
           <w:rPr>
             <w:noProof/>
           </w:rPr>
-          <w:t>2</w:t>
+          <w:t>4</w:t>
         </w:r>
         <w:r>
           <w:fldChar w:fldCharType="end"/>
@@ -3532,7 +3544,7 @@
 </file>
 
 <file path=customXml/itemProps1.xml><?xml version="1.0" encoding="utf-8"?>
-<ds:datastoreItem xmlns:ds="http://schemas.openxmlformats.org/officeDocument/2006/customXml" ds:itemID="{62A130B5-1ADD-4B2D-8E20-892955F56EE4}">
+<ds:datastoreItem xmlns:ds="http://schemas.openxmlformats.org/officeDocument/2006/customXml" ds:itemID="{DA6F4EA5-9F1B-4DF2-8593-A7171D645F47}">
   <ds:schemaRefs>
     <ds:schemaRef ds:uri="http://schemas.openxmlformats.org/officeDocument/2006/bibliography"/>
   </ds:schemaRefs>

</xml_diff>